<commit_message>
Updated Judge link for "12.1. Delegates and Events"
</commit_message>
<xml_diff>
--- a/Courses/Software-Sciences/Module-1-OOP-New/12.1-Delegates-and-Events-Basics/12.1-Delegates-and-Events-Exercises.docx
+++ b/Courses/Software-Sciences/Module-1-OOP-New/12.1-Delegates-and-Events-Basics/12.1-Delegates-and-Events-Exercises.docx
@@ -75,17 +75,9 @@
           <w:rPr>
             <w:rStyle w:val="Hyperlink"/>
           </w:rPr>
-          <w:t>https://judge.softuni.bg/Contests/3168/Delegates-and-Events</w:t>
+          <w:t>https://judge.softuni.org/Contests/Practice/Index/4070</w:t>
         </w:r>
       </w:hyperlink>
-    </w:p>
-    <w:p>
-      <w:pPr>
-        <w:rPr>
-          <w:rStyle w:val="Hyperlink"/>
-          <w:lang w:val="bg-BG"/>
-        </w:rPr>
-      </w:pPr>
     </w:p>
     <w:p>
       <w:pPr>
@@ -1398,7 +1390,6 @@
                 <w:rFonts w:ascii="Consolas" w:hAnsi="Consolas" w:cs="Consolas"/>
                 <w:noProof/>
               </w:rPr>
-              <w:lastRenderedPageBreak/>
               <w:t>The following example shows how to use Function</w:t>
             </w:r>
           </w:p>
@@ -1446,6 +1437,7 @@
                 <w:rFonts w:ascii="Consolas" w:hAnsi="Consolas" w:cs="Consolas"/>
                 <w:noProof/>
               </w:rPr>
+              <w:lastRenderedPageBreak/>
               <w:t>Function</w:t>
             </w:r>
           </w:p>
@@ -1478,6 +1470,7 @@
                 <w:rFonts w:ascii="Consolas" w:hAnsi="Consolas" w:cs="Consolas"/>
                 <w:noProof/>
               </w:rPr>
+              <w:lastRenderedPageBreak/>
               <w:t>Write a program that reads one line of text from console. Print count of words that start with Uppercase, after that print all those words in the same order like you find them in text.</w:t>
             </w:r>
           </w:p>
@@ -3800,6 +3793,7 @@
         <w:rPr>
           <w:lang w:val="bg-BG"/>
         </w:rPr>
+        <w:lastRenderedPageBreak/>
         <w:t>Действие за</w:t>
       </w:r>
       <w:r>
@@ -6487,7 +6481,7 @@
           <wp:effectExtent l="0" t="0" r="0" b="5715"/>
           <wp:wrapSquare wrapText="bothSides"/>
           <wp:docPr id="1" name="Picture 1">
-            <a:hlinkClick xmlns:a="http://schemas.openxmlformats.org/drawingml/2006/main" r:id="rId20"/>
+            <a:hlinkClick xmlns:a="http://schemas.openxmlformats.org/drawingml/2006/main" r:id="rId1"/>
           </wp:docPr>
           <wp:cNvGraphicFramePr>
             <a:graphicFrameLocks xmlns:a="http://schemas.openxmlformats.org/drawingml/2006/main" noChangeAspect="1"/>
@@ -6497,7 +6491,7 @@
               <pic:pic xmlns:pic="http://schemas.openxmlformats.org/drawingml/2006/picture">
                 <pic:nvPicPr>
                   <pic:cNvPr id="1" name="Picture 1">
-                    <a:hlinkClick r:id="rId1"/>
+                    <a:hlinkClick r:id="rId20"/>
                   </pic:cNvPr>
                   <pic:cNvPicPr>
                     <a:picLocks noChangeAspect="1" noChangeArrowheads="1"/>

</xml_diff>